<commit_message>
Update Fiori 2.0 script
</commit_message>
<xml_diff>
--- a/fiori-2.0-script.docx
+++ b/fiori-2.0-script.docx
@@ -1683,10 +1683,7 @@
         <w:fldChar w:fldCharType="end"/>
       </w:r>
     </w:p>
-    <w:p>
-      <w:bookmarkStart w:id="5" w:name="_GoBack"/>
-      <w:bookmarkEnd w:id="5"/>
-    </w:p>
+    <w:p/>
     <w:p/>
     <w:p/>
     <w:p/>
@@ -1706,7 +1703,7 @@
           <w:szCs w:val="32"/>
         </w:rPr>
       </w:pPr>
-      <w:bookmarkStart w:id="6" w:name="_Toc486525410"/>
+      <w:bookmarkStart w:id="5" w:name="_Toc486525410"/>
       <w:r>
         <w:lastRenderedPageBreak/>
         <w:t>SAP</w:t>
@@ -1725,7 +1722,7 @@
       </w:r>
       <w:bookmarkEnd w:id="0"/>
       <w:bookmarkEnd w:id="1"/>
-      <w:bookmarkEnd w:id="6"/>
+      <w:bookmarkEnd w:id="5"/>
     </w:p>
     <w:p>
       <w:pPr>
@@ -2509,7 +2506,7 @@
       <w:pPr>
         <w:pStyle w:val="Heading1"/>
       </w:pPr>
-      <w:bookmarkStart w:id="7" w:name="_Toc486525411"/>
+      <w:bookmarkStart w:id="6" w:name="_Toc486525411"/>
       <w:r>
         <w:lastRenderedPageBreak/>
         <w:t xml:space="preserve">Generate Basic </w:t>
@@ -2532,7 +2529,7 @@
       <w:r>
         <w:t>emplate</w:t>
       </w:r>
-      <w:bookmarkEnd w:id="7"/>
+      <w:bookmarkEnd w:id="6"/>
     </w:p>
     <w:p>
       <w:pPr>
@@ -2755,7 +2752,7 @@
                 <v:shape id="_x0000_i1025" type="#_x0000_t75" style="width:289.55pt;height:193pt" o:ole="">
                   <v:imagedata r:id="rId12" o:title=""/>
                 </v:shape>
-                <o:OLEObject Type="Embed" ProgID="PBrush" ShapeID="_x0000_i1025" DrawAspect="Content" ObjectID="_1560267318" r:id="rId13"/>
+                <o:OLEObject Type="Embed" ProgID="PBrush" ShapeID="_x0000_i1025" DrawAspect="Content" ObjectID="_1560845548" r:id="rId13"/>
               </w:object>
             </w:r>
           </w:p>
@@ -3306,7 +3303,7 @@
                 <v:shape id="_x0000_i1026" type="#_x0000_t75" style="width:131pt;height:33.7pt" o:ole="">
                   <v:imagedata r:id="rId16" o:title=""/>
                 </v:shape>
-                <o:OLEObject Type="Embed" ProgID="PBrush" ShapeID="_x0000_i1026" DrawAspect="Content" ObjectID="_1560267319" r:id="rId17"/>
+                <o:OLEObject Type="Embed" ProgID="PBrush" ShapeID="_x0000_i1026" DrawAspect="Content" ObjectID="_1560845549" r:id="rId17"/>
               </w:object>
             </w:r>
           </w:p>
@@ -3547,7 +3544,7 @@
                 <v:shape id="_x0000_i1027" type="#_x0000_t75" style="width:131pt;height:33.7pt" o:ole="">
                   <v:imagedata r:id="rId16" o:title=""/>
                 </v:shape>
-                <o:OLEObject Type="Embed" ProgID="PBrush" ShapeID="_x0000_i1027" DrawAspect="Content" ObjectID="_1560267320" r:id="rId19"/>
+                <o:OLEObject Type="Embed" ProgID="PBrush" ShapeID="_x0000_i1027" DrawAspect="Content" ObjectID="_1560845550" r:id="rId19"/>
               </w:object>
             </w:r>
           </w:p>
@@ -3787,7 +3784,7 @@
                 <v:shape id="_x0000_i1028" type="#_x0000_t75" style="width:277.3pt;height:55.9pt" o:ole="">
                   <v:imagedata r:id="rId21" o:title=""/>
                 </v:shape>
-                <o:OLEObject Type="Embed" ProgID="PBrush" ShapeID="_x0000_i1028" DrawAspect="Content" ObjectID="_1560267321" r:id="rId22"/>
+                <o:OLEObject Type="Embed" ProgID="PBrush" ShapeID="_x0000_i1028" DrawAspect="Content" ObjectID="_1560845551" r:id="rId22"/>
               </w:object>
             </w:r>
           </w:p>
@@ -3980,11 +3977,11 @@
           <w:szCs w:val="32"/>
         </w:rPr>
       </w:pPr>
-      <w:bookmarkStart w:id="8" w:name="_Toc486525412"/>
+      <w:bookmarkStart w:id="7" w:name="_Toc486525412"/>
       <w:r>
         <w:t>Bootstrap</w:t>
       </w:r>
-      <w:bookmarkEnd w:id="8"/>
+      <w:bookmarkEnd w:id="7"/>
     </w:p>
     <w:p>
       <w:pPr>
@@ -4234,34 +4231,6 @@
               <w:tab/>
               <w:t>&lt;title&gt;Developing Web Apps with SAPUI5&lt;/title&gt;</w:t>
             </w:r>
-            <w:r>
-              <w:rPr>
-                <w:rFonts w:ascii="Courier New" w:hAnsi="Courier New" w:cs="Courier New"/>
-                <w:sz w:val="19"/>
-                <w:szCs w:val="19"/>
-              </w:rPr>
-              <w:t xml:space="preserve"> </w:t>
-            </w:r>
-            <w:r>
-              <w:rPr>
-                <w:rFonts w:ascii="Courier New" w:hAnsi="Courier New" w:cs="Courier New"/>
-                <w:b/>
-                <w:color w:val="C00000"/>
-                <w:sz w:val="19"/>
-                <w:szCs w:val="19"/>
-              </w:rPr>
-              <w:t>//TODO Change it</w:t>
-            </w:r>
-            <w:r>
-              <w:rPr>
-                <w:rFonts w:ascii="Courier New" w:hAnsi="Courier New" w:cs="Courier New"/>
-                <w:b/>
-                <w:color w:val="C00000"/>
-                <w:sz w:val="19"/>
-                <w:szCs w:val="19"/>
-              </w:rPr>
-              <w:t>!</w:t>
-            </w:r>
           </w:p>
           <w:p>
             <w:pPr>
@@ -5106,26 +5075,8 @@
               <w:tab/>
               <w:t>appWidthLimited: false</w:t>
             </w:r>
-            <w:r>
-              <w:rPr>
-                <w:rFonts w:ascii="Courier New" w:hAnsi="Courier New" w:cs="Courier New"/>
-                <w:sz w:val="20"/>
-                <w:szCs w:val="20"/>
-                <w:lang w:val="bg-BG"/>
-              </w:rPr>
-              <w:t xml:space="preserve"> </w:t>
-            </w:r>
-            <w:r>
-              <w:rPr>
-                <w:rFonts w:ascii="Courier New" w:hAnsi="Courier New" w:cs="Courier New"/>
-                <w:b/>
-                <w:color w:val="C00000"/>
-                <w:sz w:val="20"/>
-                <w:szCs w:val="20"/>
-                <w:lang w:val="bg-BG"/>
-              </w:rPr>
-              <w:t>//What it is for??</w:t>
-            </w:r>
+            <w:bookmarkStart w:id="8" w:name="_GoBack"/>
+            <w:bookmarkEnd w:id="8"/>
           </w:p>
           <w:p>
             <w:pPr>
@@ -30073,7 +30024,7 @@
         <w:rStyle w:val="PageNumber"/>
         <w:noProof/>
       </w:rPr>
-      <w:t>22</w:t>
+      <w:t>8</w:t>
     </w:r>
     <w:r>
       <w:rPr>
@@ -34600,7 +34551,7 @@
 </file>
 
 <file path=customXml/itemProps1.xml><?xml version="1.0" encoding="utf-8"?>
-<ds:datastoreItem xmlns:ds="http://schemas.openxmlformats.org/officeDocument/2006/customXml" ds:itemID="{777516CC-3984-744B-9B7E-73FF722B6D4B}">
+<ds:datastoreItem xmlns:ds="http://schemas.openxmlformats.org/officeDocument/2006/customXml" ds:itemID="{219B17A7-1FB6-5A42-9F1E-05548D5D46E1}">
   <ds:schemaRefs>
     <ds:schemaRef ds:uri="http://schemas.openxmlformats.org/officeDocument/2006/bibliography"/>
   </ds:schemaRefs>

</xml_diff>